<commit_message>
added all the code in submodules
</commit_message>
<xml_diff>
--- a/Documentation/SAIL-Document-C-ProjectSpecification.docx
+++ b/Documentation/SAIL-Document-C-ProjectSpecification.docx
@@ -4734,6 +4734,30 @@
           <w:t>https://pdos.csail.mit.edu/~petar/papers/maymounkov-kademlia-lncs.pdf</w:t>
         </w:r>
       </w:hyperlink>
+    </w:p>
+    <w:p>
+      <w:pPr>
+        <w:pBdr>
+          <w:top w:val="nil"/>
+          <w:left w:val="nil"/>
+          <w:bottom w:val="nil"/>
+          <w:right w:val="nil"/>
+          <w:between w:val="nil"/>
+          <w:bar w:val="nil"/>
+        </w:pBdr>
+        <w:spacing w:before="240" w:after="120"/>
+        <w:rPr>
+          <w:rFonts w:asciiTheme="minorHAnsi" w:hAnsiTheme="minorHAnsi" w:cstheme="minorHAnsi"/>
+          <w:lang w:val="en-GB"/>
+        </w:rPr>
+      </w:pPr>
+      <w:r>
+        <w:rPr>
+          <w:rFonts w:asciiTheme="minorHAnsi" w:hAnsiTheme="minorHAnsi" w:cstheme="minorHAnsi"/>
+          <w:lang w:val="en-GB"/>
+        </w:rPr>
+        <w:t>LibP2P</w:t>
+      </w:r>
     </w:p>
     <w:p>
       <w:pPr>

</xml_diff>